<commit_message>
Hoan thien bai tap tuan 5
</commit_message>
<xml_diff>
--- a/BAITAPTUAN5/Bang_LOAIHANG/Word_LOAIHANG.docx
+++ b/BAITAPTUAN5/Bang_LOAIHANG/Word_LOAIHANG.docx
@@ -7,13 +7,13 @@
         <w:t xml:space="preserve">Tên bảng: </w:t>
       </w:r>
       <w:r>
-        <w:t>LOAI_HANG</w:t>
+        <w:t>LOAIHANG</w:t>
       </w:r>
     </w:p>
     <w:tbl>
       <w:tblPr>
-        <w:tblW w:w="9115" w:type="dxa"/>
-        <w:tblInd w:w="418" w:type="dxa"/>
+        <w:tblW w:w="10170" w:type="dxa"/>
+        <w:tblInd w:w="-368" w:type="dxa"/>
         <w:tblBorders>
           <w:top w:val="outset" w:sz="6" w:space="0" w:color="auto"/>
           <w:left w:val="outset" w:sz="6" w:space="0" w:color="auto"/>
@@ -27,15 +27,15 @@
         <w:tblLook w:val="04A0" w:firstRow="1" w:lastRow="0" w:firstColumn="1" w:lastColumn="0" w:noHBand="0" w:noVBand="1"/>
       </w:tblPr>
       <w:tblGrid>
-        <w:gridCol w:w="2184"/>
-        <w:gridCol w:w="2219"/>
-        <w:gridCol w:w="2790"/>
-        <w:gridCol w:w="1922"/>
+        <w:gridCol w:w="2700"/>
+        <w:gridCol w:w="2619"/>
+        <w:gridCol w:w="2709"/>
+        <w:gridCol w:w="2142"/>
       </w:tblGrid>
       <w:tr>
         <w:tc>
           <w:tcPr>
-            <w:tcW w:w="2184" w:type="dxa"/>
+            <w:tcW w:w="2700" w:type="dxa"/>
             <w:tcBorders>
               <w:top w:val="single" w:sz="6" w:space="0" w:color="auto"/>
               <w:left w:val="single" w:sz="6" w:space="0" w:color="auto"/>
@@ -43,12 +43,13 @@
               <w:right w:val="single" w:sz="6" w:space="0" w:color="auto"/>
             </w:tcBorders>
             <w:shd w:val="clear" w:color="auto" w:fill="auto"/>
+            <w:vAlign w:val="center"/>
             <w:hideMark/>
           </w:tcPr>
           <w:p>
             <w:pPr>
               <w:spacing w:line="240" w:lineRule="auto"/>
-              <w:jc w:val="center"/>
+              <w:jc w:val="left"/>
               <w:textAlignment w:val="baseline"/>
               <w:rPr>
                 <w:b/>
@@ -79,7 +80,7 @@
         </w:tc>
         <w:tc>
           <w:tcPr>
-            <w:tcW w:w="2219" w:type="dxa"/>
+            <w:tcW w:w="2619" w:type="dxa"/>
             <w:tcBorders>
               <w:top w:val="single" w:sz="6" w:space="0" w:color="auto"/>
               <w:left w:val="nil"/>
@@ -87,6 +88,7 @@
               <w:right w:val="single" w:sz="6" w:space="0" w:color="auto"/>
             </w:tcBorders>
             <w:shd w:val="clear" w:color="auto" w:fill="auto"/>
+            <w:vAlign w:val="center"/>
             <w:hideMark/>
           </w:tcPr>
           <w:p>
@@ -114,7 +116,7 @@
         </w:tc>
         <w:tc>
           <w:tcPr>
-            <w:tcW w:w="2790" w:type="dxa"/>
+            <w:tcW w:w="2709" w:type="dxa"/>
             <w:tcBorders>
               <w:top w:val="single" w:sz="6" w:space="0" w:color="auto"/>
               <w:left w:val="nil"/>
@@ -122,6 +124,7 @@
               <w:right w:val="single" w:sz="6" w:space="0" w:color="auto"/>
             </w:tcBorders>
             <w:shd w:val="clear" w:color="auto" w:fill="auto"/>
+            <w:vAlign w:val="center"/>
             <w:hideMark/>
           </w:tcPr>
           <w:p>
@@ -149,7 +152,7 @@
         </w:tc>
         <w:tc>
           <w:tcPr>
-            <w:tcW w:w="1922" w:type="dxa"/>
+            <w:tcW w:w="2142" w:type="dxa"/>
             <w:tcBorders>
               <w:top w:val="single" w:sz="6" w:space="0" w:color="auto"/>
               <w:left w:val="nil"/>
@@ -157,6 +160,7 @@
               <w:right w:val="single" w:sz="6" w:space="0" w:color="auto"/>
             </w:tcBorders>
             <w:shd w:val="clear" w:color="auto" w:fill="auto"/>
+            <w:vAlign w:val="center"/>
             <w:hideMark/>
           </w:tcPr>
           <w:p>
@@ -186,7 +190,7 @@
       <w:tr>
         <w:tc>
           <w:tcPr>
-            <w:tcW w:w="2184" w:type="dxa"/>
+            <w:tcW w:w="2700" w:type="dxa"/>
             <w:tcBorders>
               <w:top w:val="nil"/>
               <w:left w:val="single" w:sz="6" w:space="0" w:color="auto"/>
@@ -194,30 +198,31 @@
               <w:right w:val="single" w:sz="6" w:space="0" w:color="auto"/>
             </w:tcBorders>
             <w:shd w:val="clear" w:color="auto" w:fill="auto"/>
-          </w:tcPr>
-          <w:p>
-            <w:pPr>
-              <w:spacing w:line="240" w:lineRule="auto"/>
-              <w:ind w:firstLine="0"/>
-              <w:jc w:val="left"/>
-              <w:textAlignment w:val="baseline"/>
-              <w:rPr>
-                <w:szCs w:val="26"/>
-                <w:lang w:val="vi-VN" w:eastAsia="vi-VN"/>
+            <w:vAlign w:val="center"/>
+          </w:tcPr>
+          <w:p>
+            <w:pPr>
+              <w:spacing w:line="240" w:lineRule="auto"/>
+              <w:ind w:firstLine="0"/>
+              <w:jc w:val="left"/>
+              <w:textAlignment w:val="baseline"/>
+              <w:rPr>
+                <w:szCs w:val="26"/>
+                <w:lang w:eastAsia="vi-VN"/>
               </w:rPr>
             </w:pPr>
             <w:r>
               <w:rPr>
                 <w:szCs w:val="26"/>
-                <w:lang w:val="vi-VN" w:eastAsia="vi-VN"/>
-              </w:rPr>
-              <w:t>MaKhachHang</w:t>
+                <w:lang w:eastAsia="vi-VN"/>
+              </w:rPr>
+              <w:t>MALOAIHANG</w:t>
             </w:r>
           </w:p>
         </w:tc>
         <w:tc>
           <w:tcPr>
-            <w:tcW w:w="2219" w:type="dxa"/>
+            <w:tcW w:w="2619" w:type="dxa"/>
             <w:tcBorders>
               <w:top w:val="nil"/>
               <w:left w:val="nil"/>
@@ -225,6 +230,7 @@
               <w:right w:val="single" w:sz="6" w:space="0" w:color="auto"/>
             </w:tcBorders>
             <w:shd w:val="clear" w:color="auto" w:fill="auto"/>
+            <w:vAlign w:val="center"/>
           </w:tcPr>
           <w:p>
             <w:pPr>
@@ -240,15 +246,22 @@
             <w:r>
               <w:rPr>
                 <w:szCs w:val="26"/>
+                <w:lang w:eastAsia="vi-VN"/>
+              </w:rPr>
+              <w:t>Nvachar</w:t>
+            </w:r>
+            <w:r>
+              <w:rPr>
+                <w:szCs w:val="26"/>
                 <w:lang w:val="vi-VN" w:eastAsia="vi-VN"/>
               </w:rPr>
-              <w:t>Varchar</w:t>
+              <w:t>(20)</w:t>
             </w:r>
           </w:p>
         </w:tc>
         <w:tc>
           <w:tcPr>
-            <w:tcW w:w="2790" w:type="dxa"/>
+            <w:tcW w:w="2709" w:type="dxa"/>
             <w:tcBorders>
               <w:top w:val="nil"/>
               <w:left w:val="nil"/>
@@ -256,30 +269,31 @@
               <w:right w:val="single" w:sz="6" w:space="0" w:color="auto"/>
             </w:tcBorders>
             <w:shd w:val="clear" w:color="auto" w:fill="auto"/>
-          </w:tcPr>
-          <w:p>
-            <w:pPr>
-              <w:spacing w:line="240" w:lineRule="auto"/>
-              <w:ind w:firstLine="0"/>
-              <w:jc w:val="left"/>
-              <w:textAlignment w:val="baseline"/>
-              <w:rPr>
-                <w:szCs w:val="26"/>
-                <w:lang w:val="vi-VN" w:eastAsia="vi-VN"/>
+            <w:vAlign w:val="center"/>
+          </w:tcPr>
+          <w:p>
+            <w:pPr>
+              <w:spacing w:line="240" w:lineRule="auto"/>
+              <w:ind w:firstLine="0"/>
+              <w:jc w:val="left"/>
+              <w:textAlignment w:val="baseline"/>
+              <w:rPr>
+                <w:szCs w:val="26"/>
+                <w:lang w:eastAsia="vi-VN"/>
               </w:rPr>
             </w:pPr>
             <w:r>
               <w:rPr>
                 <w:szCs w:val="26"/>
-                <w:lang w:val="vi-VN" w:eastAsia="vi-VN"/>
-              </w:rPr>
-              <w:t>Primarykey</w:t>
+                <w:lang w:eastAsia="vi-VN"/>
+              </w:rPr>
+              <w:t>Primary Key</w:t>
             </w:r>
           </w:p>
         </w:tc>
         <w:tc>
           <w:tcPr>
-            <w:tcW w:w="1922" w:type="dxa"/>
+            <w:tcW w:w="2142" w:type="dxa"/>
             <w:tcBorders>
               <w:top w:val="nil"/>
               <w:left w:val="nil"/>
@@ -287,6 +301,7 @@
               <w:right w:val="single" w:sz="6" w:space="0" w:color="auto"/>
             </w:tcBorders>
             <w:shd w:val="clear" w:color="auto" w:fill="auto"/>
+            <w:vAlign w:val="center"/>
           </w:tcPr>
           <w:p>
             <w:pPr>
@@ -302,16 +317,9 @@
             <w:r>
               <w:rPr>
                 <w:szCs w:val="26"/>
-                <w:lang w:eastAsia="vi-VN"/>
-              </w:rPr>
-              <w:t>Mã</w:t>
-            </w:r>
-            <w:r>
-              <w:rPr>
-                <w:szCs w:val="26"/>
                 <w:lang w:val="vi-VN" w:eastAsia="vi-VN"/>
               </w:rPr>
-              <w:t xml:space="preserve"> Khách Hàng</w:t>
+              <w:t xml:space="preserve">Mã loại hàng </w:t>
             </w:r>
           </w:p>
         </w:tc>
@@ -319,7 +327,7 @@
       <w:tr>
         <w:tc>
           <w:tcPr>
-            <w:tcW w:w="2184" w:type="dxa"/>
+            <w:tcW w:w="2700" w:type="dxa"/>
             <w:tcBorders>
               <w:top w:val="nil"/>
               <w:left w:val="single" w:sz="6" w:space="0" w:color="auto"/>
@@ -327,23 +335,31 @@
               <w:right w:val="single" w:sz="6" w:space="0" w:color="auto"/>
             </w:tcBorders>
             <w:shd w:val="clear" w:color="auto" w:fill="auto"/>
-          </w:tcPr>
-          <w:p>
-            <w:pPr>
-              <w:spacing w:line="240" w:lineRule="auto"/>
-              <w:ind w:firstLine="0"/>
-              <w:jc w:val="left"/>
-              <w:textAlignment w:val="baseline"/>
-              <w:rPr>
-                <w:szCs w:val="26"/>
-                <w:lang w:val="vi-VN" w:eastAsia="vi-VN"/>
-              </w:rPr>
-            </w:pPr>
-          </w:p>
-        </w:tc>
-        <w:tc>
-          <w:tcPr>
-            <w:tcW w:w="2219" w:type="dxa"/>
+            <w:vAlign w:val="center"/>
+          </w:tcPr>
+          <w:p>
+            <w:pPr>
+              <w:spacing w:line="240" w:lineRule="auto"/>
+              <w:ind w:firstLine="0"/>
+              <w:jc w:val="left"/>
+              <w:textAlignment w:val="baseline"/>
+              <w:rPr>
+                <w:szCs w:val="26"/>
+                <w:lang w:eastAsia="vi-VN"/>
+              </w:rPr>
+            </w:pPr>
+            <w:r>
+              <w:rPr>
+                <w:szCs w:val="26"/>
+                <w:lang w:eastAsia="vi-VN"/>
+              </w:rPr>
+              <w:t>TENLOAIHANG</w:t>
+            </w:r>
+          </w:p>
+        </w:tc>
+        <w:tc>
+          <w:tcPr>
+            <w:tcW w:w="2619" w:type="dxa"/>
             <w:tcBorders>
               <w:top w:val="nil"/>
               <w:left w:val="nil"/>
@@ -351,6 +367,7 @@
               <w:right w:val="single" w:sz="6" w:space="0" w:color="auto"/>
             </w:tcBorders>
             <w:shd w:val="clear" w:color="auto" w:fill="auto"/>
+            <w:vAlign w:val="center"/>
           </w:tcPr>
           <w:p>
             <w:pPr>
@@ -363,11 +380,25 @@
                 <w:lang w:val="vi-VN" w:eastAsia="vi-VN"/>
               </w:rPr>
             </w:pPr>
-          </w:p>
-        </w:tc>
-        <w:tc>
-          <w:tcPr>
-            <w:tcW w:w="2790" w:type="dxa"/>
+            <w:r>
+              <w:rPr>
+                <w:szCs w:val="26"/>
+                <w:lang w:eastAsia="vi-VN"/>
+              </w:rPr>
+              <w:t>nvarchar</w:t>
+            </w:r>
+            <w:r>
+              <w:rPr>
+                <w:szCs w:val="26"/>
+                <w:lang w:val="vi-VN" w:eastAsia="vi-VN"/>
+              </w:rPr>
+              <w:t>(30)</w:t>
+            </w:r>
+          </w:p>
+        </w:tc>
+        <w:tc>
+          <w:tcPr>
+            <w:tcW w:w="2709" w:type="dxa"/>
             <w:tcBorders>
               <w:top w:val="nil"/>
               <w:left w:val="nil"/>
@@ -375,6 +406,7 @@
               <w:right w:val="single" w:sz="6" w:space="0" w:color="auto"/>
             </w:tcBorders>
             <w:shd w:val="clear" w:color="auto" w:fill="auto"/>
+            <w:vAlign w:val="center"/>
           </w:tcPr>
           <w:p>
             <w:pPr>
@@ -387,11 +419,18 @@
                 <w:lang w:val="vi-VN" w:eastAsia="vi-VN"/>
               </w:rPr>
             </w:pPr>
-          </w:p>
-        </w:tc>
-        <w:tc>
-          <w:tcPr>
-            <w:tcW w:w="1922" w:type="dxa"/>
+            <w:r>
+              <w:rPr>
+                <w:szCs w:val="26"/>
+                <w:lang w:val="vi-VN" w:eastAsia="vi-VN"/>
+              </w:rPr>
+              <w:t>Not null</w:t>
+            </w:r>
+          </w:p>
+        </w:tc>
+        <w:tc>
+          <w:tcPr>
+            <w:tcW w:w="2142" w:type="dxa"/>
             <w:tcBorders>
               <w:top w:val="nil"/>
               <w:left w:val="nil"/>
@@ -399,123 +438,40 @@
               <w:right w:val="single" w:sz="6" w:space="0" w:color="auto"/>
             </w:tcBorders>
             <w:shd w:val="clear" w:color="auto" w:fill="auto"/>
-          </w:tcPr>
-          <w:p>
-            <w:pPr>
-              <w:spacing w:line="240" w:lineRule="auto"/>
-              <w:ind w:firstLine="0"/>
-              <w:jc w:val="left"/>
-              <w:textAlignment w:val="baseline"/>
-              <w:rPr>
-                <w:szCs w:val="26"/>
-                <w:lang w:eastAsia="vi-VN"/>
-              </w:rPr>
-            </w:pPr>
+            <w:vAlign w:val="center"/>
+          </w:tcPr>
+          <w:p>
+            <w:pPr>
+              <w:spacing w:line="240" w:lineRule="auto"/>
+              <w:ind w:firstLine="0"/>
+              <w:jc w:val="left"/>
+              <w:textAlignment w:val="baseline"/>
+              <w:rPr>
+                <w:szCs w:val="26"/>
+                <w:lang w:val="vi-VN" w:eastAsia="vi-VN"/>
+              </w:rPr>
+            </w:pPr>
+            <w:r>
+              <w:rPr>
+                <w:szCs w:val="26"/>
+                <w:lang w:eastAsia="vi-VN"/>
+              </w:rPr>
+              <w:t>Tên</w:t>
+            </w:r>
+            <w:r>
+              <w:rPr>
+                <w:szCs w:val="26"/>
+                <w:lang w:val="vi-VN" w:eastAsia="vi-VN"/>
+              </w:rPr>
+              <w:t xml:space="preserve"> loại hàng</w:t>
+            </w:r>
           </w:p>
         </w:tc>
       </w:tr>
       <w:tr>
         <w:tc>
           <w:tcPr>
-            <w:tcW w:w="2184" w:type="dxa"/>
-            <w:tcBorders>
-              <w:top w:val="nil"/>
-              <w:left w:val="single" w:sz="6" w:space="0" w:color="auto"/>
-              <w:bottom w:val="single" w:sz="6" w:space="0" w:color="auto"/>
-              <w:right w:val="single" w:sz="6" w:space="0" w:color="auto"/>
-            </w:tcBorders>
-            <w:shd w:val="clear" w:color="auto" w:fill="auto"/>
-          </w:tcPr>
-          <w:p>
-            <w:pPr>
-              <w:spacing w:line="240" w:lineRule="auto"/>
-              <w:ind w:firstLine="0"/>
-              <w:jc w:val="left"/>
-              <w:textAlignment w:val="baseline"/>
-              <w:rPr>
-                <w:szCs w:val="26"/>
-                <w:lang w:eastAsia="vi-VN"/>
-              </w:rPr>
-            </w:pPr>
-          </w:p>
-        </w:tc>
-        <w:tc>
-          <w:tcPr>
-            <w:tcW w:w="2219" w:type="dxa"/>
-            <w:tcBorders>
-              <w:top w:val="nil"/>
-              <w:left w:val="nil"/>
-              <w:bottom w:val="single" w:sz="6" w:space="0" w:color="auto"/>
-              <w:right w:val="single" w:sz="6" w:space="0" w:color="auto"/>
-            </w:tcBorders>
-            <w:shd w:val="clear" w:color="auto" w:fill="auto"/>
-          </w:tcPr>
-          <w:p>
-            <w:pPr>
-              <w:spacing w:line="240" w:lineRule="auto"/>
-              <w:ind w:firstLine="0"/>
-              <w:jc w:val="left"/>
-              <w:textAlignment w:val="baseline"/>
-              <w:rPr>
-                <w:szCs w:val="26"/>
-                <w:lang w:eastAsia="vi-VN"/>
-              </w:rPr>
-            </w:pPr>
-          </w:p>
-        </w:tc>
-        <w:tc>
-          <w:tcPr>
-            <w:tcW w:w="2790" w:type="dxa"/>
-            <w:tcBorders>
-              <w:top w:val="nil"/>
-              <w:left w:val="nil"/>
-              <w:bottom w:val="single" w:sz="6" w:space="0" w:color="auto"/>
-              <w:right w:val="single" w:sz="6" w:space="0" w:color="auto"/>
-            </w:tcBorders>
-            <w:shd w:val="clear" w:color="auto" w:fill="auto"/>
-          </w:tcPr>
-          <w:p>
-            <w:pPr>
-              <w:spacing w:line="240" w:lineRule="auto"/>
-              <w:ind w:firstLine="0"/>
-              <w:jc w:val="left"/>
-              <w:textAlignment w:val="baseline"/>
-              <w:rPr>
-                <w:szCs w:val="26"/>
-                <w:lang w:eastAsia="vi-VN"/>
-              </w:rPr>
-            </w:pPr>
-          </w:p>
-        </w:tc>
-        <w:tc>
-          <w:tcPr>
-            <w:tcW w:w="1922" w:type="dxa"/>
-            <w:tcBorders>
-              <w:top w:val="nil"/>
-              <w:left w:val="nil"/>
-              <w:bottom w:val="single" w:sz="6" w:space="0" w:color="auto"/>
-              <w:right w:val="single" w:sz="6" w:space="0" w:color="auto"/>
-            </w:tcBorders>
-            <w:shd w:val="clear" w:color="auto" w:fill="auto"/>
-          </w:tcPr>
-          <w:p>
-            <w:pPr>
-              <w:spacing w:line="240" w:lineRule="auto"/>
-              <w:ind w:firstLine="0"/>
-              <w:jc w:val="left"/>
-              <w:textAlignment w:val="baseline"/>
-              <w:rPr>
-                <w:szCs w:val="26"/>
-                <w:lang w:eastAsia="vi-VN"/>
-              </w:rPr>
-            </w:pPr>
-          </w:p>
-        </w:tc>
-      </w:tr>
-      <w:tr>
-        <w:tc>
-          <w:tcPr>
-            <w:tcW w:w="2184" w:type="dxa"/>
+            <w:tcW w:w="2700" w:type="dxa"/>
             <w:tcBorders>
               <w:top w:val="nil"/>
               <w:left w:val="single" w:sz="6" w:space="0" w:color="auto"/>
@@ -523,6 +479,7 @@
               <w:right w:val="single" w:sz="6" w:space="0" w:color="auto"/>
             </w:tcBorders>
             <w:shd w:val="clear" w:color="auto" w:fill="auto"/>
+            <w:vAlign w:val="center"/>
           </w:tcPr>
           <w:p>
             <w:pPr>
@@ -539,7 +496,7 @@
         </w:tc>
         <w:tc>
           <w:tcPr>
-            <w:tcW w:w="2219" w:type="dxa"/>
+            <w:tcW w:w="2619" w:type="dxa"/>
             <w:tcBorders>
               <w:top w:val="nil"/>
               <w:left w:val="nil"/>
@@ -547,6 +504,7 @@
               <w:right w:val="single" w:sz="6" w:space="0" w:color="auto"/>
             </w:tcBorders>
             <w:shd w:val="clear" w:color="auto" w:fill="auto"/>
+            <w:vAlign w:val="center"/>
           </w:tcPr>
           <w:p>
             <w:pPr>
@@ -563,7 +521,7 @@
         </w:tc>
         <w:tc>
           <w:tcPr>
-            <w:tcW w:w="2790" w:type="dxa"/>
+            <w:tcW w:w="2709" w:type="dxa"/>
             <w:tcBorders>
               <w:top w:val="nil"/>
               <w:left w:val="nil"/>
@@ -571,23 +529,24 @@
               <w:right w:val="single" w:sz="6" w:space="0" w:color="auto"/>
             </w:tcBorders>
             <w:shd w:val="clear" w:color="auto" w:fill="auto"/>
-          </w:tcPr>
-          <w:p>
-            <w:pPr>
-              <w:spacing w:line="240" w:lineRule="auto"/>
-              <w:ind w:firstLine="0"/>
-              <w:jc w:val="left"/>
-              <w:textAlignment w:val="baseline"/>
-              <w:rPr>
-                <w:szCs w:val="26"/>
-                <w:lang w:eastAsia="vi-VN"/>
-              </w:rPr>
-            </w:pPr>
-          </w:p>
-        </w:tc>
-        <w:tc>
-          <w:tcPr>
-            <w:tcW w:w="1922" w:type="dxa"/>
+            <w:vAlign w:val="center"/>
+          </w:tcPr>
+          <w:p>
+            <w:pPr>
+              <w:spacing w:line="240" w:lineRule="auto"/>
+              <w:ind w:firstLine="0"/>
+              <w:jc w:val="left"/>
+              <w:textAlignment w:val="baseline"/>
+              <w:rPr>
+                <w:szCs w:val="26"/>
+                <w:lang w:eastAsia="vi-VN"/>
+              </w:rPr>
+            </w:pPr>
+          </w:p>
+        </w:tc>
+        <w:tc>
+          <w:tcPr>
+            <w:tcW w:w="2142" w:type="dxa"/>
             <w:tcBorders>
               <w:top w:val="nil"/>
               <w:left w:val="nil"/>
@@ -595,6 +554,7 @@
               <w:right w:val="single" w:sz="6" w:space="0" w:color="auto"/>
             </w:tcBorders>
             <w:shd w:val="clear" w:color="auto" w:fill="auto"/>
+            <w:vAlign w:val="center"/>
           </w:tcPr>
           <w:p>
             <w:pPr>
@@ -613,7 +573,7 @@
       <w:tr>
         <w:tc>
           <w:tcPr>
-            <w:tcW w:w="2184" w:type="dxa"/>
+            <w:tcW w:w="2700" w:type="dxa"/>
             <w:tcBorders>
               <w:top w:val="single" w:sz="4" w:space="0" w:color="auto"/>
               <w:left w:val="single" w:sz="4" w:space="0" w:color="auto"/>
@@ -621,23 +581,24 @@
               <w:right w:val="single" w:sz="4" w:space="0" w:color="auto"/>
             </w:tcBorders>
             <w:shd w:val="clear" w:color="auto" w:fill="auto"/>
-          </w:tcPr>
-          <w:p>
-            <w:pPr>
-              <w:spacing w:line="240" w:lineRule="auto"/>
-              <w:ind w:firstLine="0"/>
-              <w:jc w:val="left"/>
-              <w:textAlignment w:val="baseline"/>
-              <w:rPr>
-                <w:szCs w:val="26"/>
-                <w:lang w:eastAsia="vi-VN"/>
-              </w:rPr>
-            </w:pPr>
-          </w:p>
-        </w:tc>
-        <w:tc>
-          <w:tcPr>
-            <w:tcW w:w="2219" w:type="dxa"/>
+            <w:vAlign w:val="center"/>
+          </w:tcPr>
+          <w:p>
+            <w:pPr>
+              <w:spacing w:line="240" w:lineRule="auto"/>
+              <w:ind w:firstLine="0"/>
+              <w:jc w:val="left"/>
+              <w:textAlignment w:val="baseline"/>
+              <w:rPr>
+                <w:szCs w:val="26"/>
+                <w:lang w:eastAsia="vi-VN"/>
+              </w:rPr>
+            </w:pPr>
+          </w:p>
+        </w:tc>
+        <w:tc>
+          <w:tcPr>
+            <w:tcW w:w="2619" w:type="dxa"/>
             <w:tcBorders>
               <w:top w:val="single" w:sz="4" w:space="0" w:color="auto"/>
               <w:left w:val="single" w:sz="4" w:space="0" w:color="auto"/>
@@ -645,23 +606,24 @@
               <w:right w:val="single" w:sz="4" w:space="0" w:color="auto"/>
             </w:tcBorders>
             <w:shd w:val="clear" w:color="auto" w:fill="auto"/>
-          </w:tcPr>
-          <w:p>
-            <w:pPr>
-              <w:spacing w:line="240" w:lineRule="auto"/>
-              <w:ind w:firstLine="0"/>
-              <w:jc w:val="left"/>
-              <w:textAlignment w:val="baseline"/>
-              <w:rPr>
-                <w:szCs w:val="26"/>
-                <w:lang w:eastAsia="vi-VN"/>
-              </w:rPr>
-            </w:pPr>
-          </w:p>
-        </w:tc>
-        <w:tc>
-          <w:tcPr>
-            <w:tcW w:w="2790" w:type="dxa"/>
+            <w:vAlign w:val="center"/>
+          </w:tcPr>
+          <w:p>
+            <w:pPr>
+              <w:spacing w:line="240" w:lineRule="auto"/>
+              <w:ind w:firstLine="0"/>
+              <w:jc w:val="left"/>
+              <w:textAlignment w:val="baseline"/>
+              <w:rPr>
+                <w:szCs w:val="26"/>
+                <w:lang w:eastAsia="vi-VN"/>
+              </w:rPr>
+            </w:pPr>
+          </w:p>
+        </w:tc>
+        <w:tc>
+          <w:tcPr>
+            <w:tcW w:w="2709" w:type="dxa"/>
             <w:tcBorders>
               <w:top w:val="single" w:sz="4" w:space="0" w:color="auto"/>
               <w:left w:val="single" w:sz="4" w:space="0" w:color="auto"/>
@@ -669,6 +631,7 @@
               <w:right w:val="single" w:sz="4" w:space="0" w:color="auto"/>
             </w:tcBorders>
             <w:shd w:val="clear" w:color="auto" w:fill="auto"/>
+            <w:vAlign w:val="center"/>
           </w:tcPr>
           <w:p>
             <w:pPr>
@@ -685,7 +648,7 @@
         </w:tc>
         <w:tc>
           <w:tcPr>
-            <w:tcW w:w="1922" w:type="dxa"/>
+            <w:tcW w:w="2142" w:type="dxa"/>
             <w:tcBorders>
               <w:top w:val="single" w:sz="4" w:space="0" w:color="auto"/>
               <w:left w:val="single" w:sz="4" w:space="0" w:color="auto"/>
@@ -693,6 +656,7 @@
               <w:right w:val="single" w:sz="4" w:space="0" w:color="auto"/>
             </w:tcBorders>
             <w:shd w:val="clear" w:color="auto" w:fill="auto"/>
+            <w:vAlign w:val="center"/>
           </w:tcPr>
           <w:p>
             <w:pPr>
@@ -711,7 +675,7 @@
       <w:tr>
         <w:tc>
           <w:tcPr>
-            <w:tcW w:w="2184" w:type="dxa"/>
+            <w:tcW w:w="2700" w:type="dxa"/>
             <w:tcBorders>
               <w:top w:val="single" w:sz="4" w:space="0" w:color="auto"/>
               <w:left w:val="single" w:sz="4" w:space="0" w:color="auto"/>
@@ -719,23 +683,24 @@
               <w:right w:val="single" w:sz="4" w:space="0" w:color="auto"/>
             </w:tcBorders>
             <w:shd w:val="clear" w:color="auto" w:fill="auto"/>
-          </w:tcPr>
-          <w:p>
-            <w:pPr>
-              <w:spacing w:line="240" w:lineRule="auto"/>
-              <w:ind w:firstLine="0"/>
-              <w:jc w:val="left"/>
-              <w:textAlignment w:val="baseline"/>
-              <w:rPr>
-                <w:szCs w:val="26"/>
-                <w:lang w:eastAsia="vi-VN"/>
-              </w:rPr>
-            </w:pPr>
-          </w:p>
-        </w:tc>
-        <w:tc>
-          <w:tcPr>
-            <w:tcW w:w="2219" w:type="dxa"/>
+            <w:vAlign w:val="center"/>
+          </w:tcPr>
+          <w:p>
+            <w:pPr>
+              <w:spacing w:line="240" w:lineRule="auto"/>
+              <w:ind w:firstLine="0"/>
+              <w:jc w:val="left"/>
+              <w:textAlignment w:val="baseline"/>
+              <w:rPr>
+                <w:szCs w:val="26"/>
+                <w:lang w:eastAsia="vi-VN"/>
+              </w:rPr>
+            </w:pPr>
+          </w:p>
+        </w:tc>
+        <w:tc>
+          <w:tcPr>
+            <w:tcW w:w="2619" w:type="dxa"/>
             <w:tcBorders>
               <w:top w:val="single" w:sz="4" w:space="0" w:color="auto"/>
               <w:left w:val="single" w:sz="4" w:space="0" w:color="auto"/>
@@ -743,23 +708,24 @@
               <w:right w:val="single" w:sz="4" w:space="0" w:color="auto"/>
             </w:tcBorders>
             <w:shd w:val="clear" w:color="auto" w:fill="auto"/>
-          </w:tcPr>
-          <w:p>
-            <w:pPr>
-              <w:spacing w:line="240" w:lineRule="auto"/>
-              <w:ind w:firstLine="0"/>
-              <w:jc w:val="left"/>
-              <w:textAlignment w:val="baseline"/>
-              <w:rPr>
-                <w:szCs w:val="26"/>
-                <w:lang w:eastAsia="vi-VN"/>
-              </w:rPr>
-            </w:pPr>
-          </w:p>
-        </w:tc>
-        <w:tc>
-          <w:tcPr>
-            <w:tcW w:w="2790" w:type="dxa"/>
+            <w:vAlign w:val="center"/>
+          </w:tcPr>
+          <w:p>
+            <w:pPr>
+              <w:spacing w:line="240" w:lineRule="auto"/>
+              <w:ind w:firstLine="0"/>
+              <w:jc w:val="left"/>
+              <w:textAlignment w:val="baseline"/>
+              <w:rPr>
+                <w:szCs w:val="26"/>
+                <w:lang w:eastAsia="vi-VN"/>
+              </w:rPr>
+            </w:pPr>
+          </w:p>
+        </w:tc>
+        <w:tc>
+          <w:tcPr>
+            <w:tcW w:w="2709" w:type="dxa"/>
             <w:tcBorders>
               <w:top w:val="single" w:sz="4" w:space="0" w:color="auto"/>
               <w:left w:val="single" w:sz="4" w:space="0" w:color="auto"/>
@@ -767,6 +733,7 @@
               <w:right w:val="single" w:sz="4" w:space="0" w:color="auto"/>
             </w:tcBorders>
             <w:shd w:val="clear" w:color="auto" w:fill="auto"/>
+            <w:vAlign w:val="center"/>
           </w:tcPr>
           <w:p>
             <w:pPr>
@@ -783,7 +750,7 @@
         </w:tc>
         <w:tc>
           <w:tcPr>
-            <w:tcW w:w="1922" w:type="dxa"/>
+            <w:tcW w:w="2142" w:type="dxa"/>
             <w:tcBorders>
               <w:top w:val="single" w:sz="4" w:space="0" w:color="auto"/>
               <w:left w:val="single" w:sz="4" w:space="0" w:color="auto"/>
@@ -791,6 +758,7 @@
               <w:right w:val="single" w:sz="4" w:space="0" w:color="auto"/>
             </w:tcBorders>
             <w:shd w:val="clear" w:color="auto" w:fill="auto"/>
+            <w:vAlign w:val="center"/>
           </w:tcPr>
           <w:p>
             <w:pPr>
@@ -809,7 +777,7 @@
       <w:tr>
         <w:tc>
           <w:tcPr>
-            <w:tcW w:w="2184" w:type="dxa"/>
+            <w:tcW w:w="2700" w:type="dxa"/>
             <w:tcBorders>
               <w:top w:val="single" w:sz="4" w:space="0" w:color="auto"/>
               <w:left w:val="single" w:sz="4" w:space="0" w:color="auto"/>
@@ -817,23 +785,24 @@
               <w:right w:val="single" w:sz="4" w:space="0" w:color="auto"/>
             </w:tcBorders>
             <w:shd w:val="clear" w:color="auto" w:fill="auto"/>
-          </w:tcPr>
-          <w:p>
-            <w:pPr>
-              <w:spacing w:line="240" w:lineRule="auto"/>
-              <w:ind w:firstLine="0"/>
-              <w:jc w:val="left"/>
-              <w:textAlignment w:val="baseline"/>
-              <w:rPr>
-                <w:szCs w:val="26"/>
-                <w:lang w:eastAsia="vi-VN"/>
-              </w:rPr>
-            </w:pPr>
-          </w:p>
-        </w:tc>
-        <w:tc>
-          <w:tcPr>
-            <w:tcW w:w="2219" w:type="dxa"/>
+            <w:vAlign w:val="center"/>
+          </w:tcPr>
+          <w:p>
+            <w:pPr>
+              <w:spacing w:line="240" w:lineRule="auto"/>
+              <w:ind w:firstLine="0"/>
+              <w:jc w:val="left"/>
+              <w:textAlignment w:val="baseline"/>
+              <w:rPr>
+                <w:szCs w:val="26"/>
+                <w:lang w:eastAsia="vi-VN"/>
+              </w:rPr>
+            </w:pPr>
+          </w:p>
+        </w:tc>
+        <w:tc>
+          <w:tcPr>
+            <w:tcW w:w="2619" w:type="dxa"/>
             <w:tcBorders>
               <w:top w:val="single" w:sz="4" w:space="0" w:color="auto"/>
               <w:left w:val="single" w:sz="4" w:space="0" w:color="auto"/>
@@ -841,23 +810,24 @@
               <w:right w:val="single" w:sz="4" w:space="0" w:color="auto"/>
             </w:tcBorders>
             <w:shd w:val="clear" w:color="auto" w:fill="auto"/>
-          </w:tcPr>
-          <w:p>
-            <w:pPr>
-              <w:spacing w:line="240" w:lineRule="auto"/>
-              <w:ind w:firstLine="0"/>
-              <w:jc w:val="left"/>
-              <w:textAlignment w:val="baseline"/>
-              <w:rPr>
-                <w:szCs w:val="26"/>
-                <w:lang w:eastAsia="vi-VN"/>
-              </w:rPr>
-            </w:pPr>
-          </w:p>
-        </w:tc>
-        <w:tc>
-          <w:tcPr>
-            <w:tcW w:w="2790" w:type="dxa"/>
+            <w:vAlign w:val="center"/>
+          </w:tcPr>
+          <w:p>
+            <w:pPr>
+              <w:spacing w:line="240" w:lineRule="auto"/>
+              <w:ind w:firstLine="0"/>
+              <w:jc w:val="left"/>
+              <w:textAlignment w:val="baseline"/>
+              <w:rPr>
+                <w:szCs w:val="26"/>
+                <w:lang w:eastAsia="vi-VN"/>
+              </w:rPr>
+            </w:pPr>
+          </w:p>
+        </w:tc>
+        <w:tc>
+          <w:tcPr>
+            <w:tcW w:w="2709" w:type="dxa"/>
             <w:tcBorders>
               <w:top w:val="single" w:sz="4" w:space="0" w:color="auto"/>
               <w:left w:val="single" w:sz="4" w:space="0" w:color="auto"/>
@@ -865,6 +835,7 @@
               <w:right w:val="single" w:sz="4" w:space="0" w:color="auto"/>
             </w:tcBorders>
             <w:shd w:val="clear" w:color="auto" w:fill="auto"/>
+            <w:vAlign w:val="center"/>
           </w:tcPr>
           <w:p>
             <w:pPr>
@@ -881,7 +852,7 @@
         </w:tc>
         <w:tc>
           <w:tcPr>
-            <w:tcW w:w="1922" w:type="dxa"/>
+            <w:tcW w:w="2142" w:type="dxa"/>
             <w:tcBorders>
               <w:top w:val="single" w:sz="4" w:space="0" w:color="auto"/>
               <w:left w:val="single" w:sz="4" w:space="0" w:color="auto"/>
@@ -889,6 +860,7 @@
               <w:right w:val="single" w:sz="4" w:space="0" w:color="auto"/>
             </w:tcBorders>
             <w:shd w:val="clear" w:color="auto" w:fill="auto"/>
+            <w:vAlign w:val="center"/>
           </w:tcPr>
           <w:p>
             <w:pPr>
@@ -1768,6 +1740,7 @@
         <w:ilvl w:val="1"/>
       </w:numPr>
       <w:spacing w:after="160" w:line="259" w:lineRule="auto"/>
+      <w:ind w:left="563" w:hanging="10"/>
       <w:jc w:val="left"/>
     </w:pPr>
     <w:rPr>

</xml_diff>